<commit_message>
[mythical] Suammary of ch 3, 16
updata summary of chapter 3, 16
</commit_message>
<xml_diff>
--- a/mythical.docx
+++ b/mythical.docx
@@ -23,11 +23,6 @@
       </w:r>
     </w:p>
     <w:p>
-      <w:pPr>
-        <w:rPr>
-          <w:rFonts w:hint="eastAsia"/>
-        </w:rPr>
-      </w:pPr>
       <w:r>
         <w:rPr>
           <w:rFonts w:hint="eastAsia"/>
@@ -46,7 +41,6 @@
     <w:p>
       <w:pPr>
         <w:rPr>
-          <w:rFonts w:hint="eastAsia"/>
           <w:b/>
           <w:bCs/>
         </w:rPr>
@@ -172,13 +166,7 @@
     <w:p/>
     <w:p/>
     <w:p/>
-    <w:p>
-      <w:pPr>
-        <w:rPr>
-          <w:rFonts w:hint="eastAsia"/>
-        </w:rPr>
-      </w:pPr>
-    </w:p>
+    <w:p/>
     <w:p>
       <w:pPr>
         <w:rPr>
@@ -271,9 +259,6 @@
           <w:ilvl w:val="1"/>
           <w:numId w:val="2"/>
         </w:numPr>
-        <w:rPr>
-          <w:rFonts w:hint="eastAsia"/>
-        </w:rPr>
       </w:pPr>
       <w:r>
         <w:rPr>
@@ -664,6 +649,742 @@
           <w:rFonts w:hint="eastAsia"/>
         </w:rPr>
         <w:t>부족한 시간 탓에 망가진 프로젝트는 잘못된 프로젝트의 원인 중 최다를 차지함을 잊지 말아야 한다.</w:t>
+      </w:r>
+    </w:p>
+    <w:p/>
+    <w:p/>
+    <w:p/>
+    <w:p/>
+    <w:p/>
+    <w:p/>
+    <w:p/>
+    <w:p>
+      <w:pPr>
+        <w:rPr>
+          <w:b/>
+          <w:bCs/>
+        </w:rPr>
+      </w:pPr>
+      <w:r>
+        <w:rPr>
+          <w:rFonts w:hint="eastAsia"/>
+          <w:b/>
+          <w:bCs/>
+        </w:rPr>
+        <w:lastRenderedPageBreak/>
+        <w:t xml:space="preserve">3장: </w:t>
+      </w:r>
+      <w:r>
+        <w:rPr>
+          <w:b/>
+          <w:bCs/>
+        </w:rPr>
+        <w:t>“</w:t>
+      </w:r>
+      <w:r>
+        <w:rPr>
+          <w:rFonts w:hint="eastAsia"/>
+          <w:b/>
+          <w:bCs/>
+        </w:rPr>
+        <w:t>Surgical team</w:t>
+      </w:r>
+      <w:r>
+        <w:rPr>
+          <w:b/>
+          <w:bCs/>
+        </w:rPr>
+        <w:t>”</w:t>
+      </w:r>
+      <w:r>
+        <w:rPr>
+          <w:rFonts w:hint="eastAsia"/>
+          <w:b/>
+          <w:bCs/>
+        </w:rPr>
+        <w:t xml:space="preserve"> (프로그래머 수백 명보다 일급 멤버 소수가 낫다)</w:t>
+      </w:r>
+    </w:p>
+    <w:p>
+      <w:pPr>
+        <w:pStyle w:val="a6"/>
+        <w:numPr>
+          <w:ilvl w:val="0"/>
+          <w:numId w:val="2"/>
+        </w:numPr>
+      </w:pPr>
+      <w:r>
+        <w:rPr>
+          <w:rFonts w:hint="eastAsia"/>
+        </w:rPr>
+        <w:t>커뮤니케이션, 그리고 잘못된 커뮤니케이션의 수정에 들어가는 비용이 막대함에 따라, 가능한 한 적은 인원수의 팀을 구성하는 편이 보통 낫다.</w:t>
+      </w:r>
+    </w:p>
+    <w:p>
+      <w:pPr>
+        <w:pStyle w:val="a6"/>
+        <w:numPr>
+          <w:ilvl w:val="1"/>
+          <w:numId w:val="2"/>
+        </w:numPr>
+      </w:pPr>
+      <w:r>
+        <w:rPr>
+          <w:rFonts w:hint="eastAsia"/>
+        </w:rPr>
+        <w:t>하지만 적은 인원수로는 정말 큰 시스템을 빠르게 만들 수 없다.</w:t>
+      </w:r>
+    </w:p>
+    <w:p/>
+    <w:p>
+      <w:pPr>
+        <w:pStyle w:val="a6"/>
+        <w:numPr>
+          <w:ilvl w:val="0"/>
+          <w:numId w:val="2"/>
+        </w:numPr>
+      </w:pPr>
+      <w:r>
+        <w:rPr>
+          <w:rFonts w:hint="eastAsia"/>
+        </w:rPr>
+        <w:t>밀스의 제안: 전체 업무를 여러 팀에 분배하되, 외과 수술 팀처럼 조직하라. 즉, 함께 문제에 달려드는 것이 아니라 한 명의 해결과정을 지원하도록 움직인다.</w:t>
+      </w:r>
+    </w:p>
+    <w:p>
+      <w:pPr>
+        <w:pStyle w:val="a6"/>
+        <w:numPr>
+          <w:ilvl w:val="1"/>
+          <w:numId w:val="2"/>
+        </w:numPr>
+      </w:pPr>
+      <w:r>
+        <w:rPr>
+          <w:rFonts w:hint="eastAsia"/>
+        </w:rPr>
+        <w:t xml:space="preserve">외과의 </w:t>
+      </w:r>
+      <w:r>
+        <w:t>–</w:t>
+      </w:r>
+      <w:r>
+        <w:rPr>
+          <w:rFonts w:hint="eastAsia"/>
+        </w:rPr>
+        <w:t xml:space="preserve"> 수석 프로그래머. 높은 수준의 지식을 가진 사람이 실질적 접속 권한을 가지고 프로그램의 설계, 테스트 등을 담당한다.</w:t>
+      </w:r>
+    </w:p>
+    <w:p>
+      <w:pPr>
+        <w:pStyle w:val="a6"/>
+        <w:numPr>
+          <w:ilvl w:val="1"/>
+          <w:numId w:val="2"/>
+        </w:numPr>
+      </w:pPr>
+      <w:r>
+        <w:rPr>
+          <w:rFonts w:hint="eastAsia"/>
+        </w:rPr>
+        <w:t xml:space="preserve">부조종사 </w:t>
+      </w:r>
+      <w:r>
+        <w:t>–</w:t>
+      </w:r>
+      <w:r>
+        <w:rPr>
+          <w:rFonts w:hint="eastAsia"/>
+        </w:rPr>
+        <w:t xml:space="preserve"> 외과의의 분신으로, 업무의 어떤 부분이든 수행 가능하나 비교적 경험은 적은 편이다. 설계 과정에 참여해 같이 고민, 토론 및 평가하는 역할을 한다. 유사시에 대비하는 보험 역할로 프로그램 전체의 구성을 파악해둘 필요가 있다.</w:t>
+      </w:r>
+    </w:p>
+    <w:p>
+      <w:pPr>
+        <w:pStyle w:val="a6"/>
+        <w:numPr>
+          <w:ilvl w:val="1"/>
+          <w:numId w:val="2"/>
+        </w:numPr>
+      </w:pPr>
+      <w:r>
+        <w:rPr>
+          <w:rFonts w:hint="eastAsia"/>
+        </w:rPr>
+        <w:t xml:space="preserve">행정 담당 </w:t>
+      </w:r>
+      <w:r>
+        <w:t>–</w:t>
+      </w:r>
+      <w:r>
+        <w:rPr>
+          <w:rFonts w:hint="eastAsia"/>
+        </w:rPr>
+        <w:t xml:space="preserve"> 돈, 사람, 공간, 장비 등에 대한 최종 결정권은 외과의가 가지고 있으니, 이런 일에 시간을 허비하지 않도록 이러한 행정 업무를 담당하는 사람을 배치한다.</w:t>
+      </w:r>
+    </w:p>
+    <w:p>
+      <w:pPr>
+        <w:pStyle w:val="a6"/>
+        <w:numPr>
+          <w:ilvl w:val="1"/>
+          <w:numId w:val="2"/>
+        </w:numPr>
+      </w:pPr>
+      <w:r>
+        <w:rPr>
+          <w:rFonts w:hint="eastAsia"/>
+        </w:rPr>
+        <w:t xml:space="preserve">편집자 </w:t>
+      </w:r>
+      <w:r>
+        <w:t>–</w:t>
+      </w:r>
+      <w:r>
+        <w:rPr>
+          <w:rFonts w:hint="eastAsia"/>
+        </w:rPr>
+        <w:t xml:space="preserve"> </w:t>
+      </w:r>
+      <w:r>
+        <w:rPr>
+          <w:rFonts w:hint="eastAsia"/>
+        </w:rPr>
+        <w:t>외과의가 작성한 초안, 구술 원고를 읽고 비평, 재작업, 보충 및 버전 관리, 감독 등을 담당하도록 한다.</w:t>
+      </w:r>
+    </w:p>
+    <w:p>
+      <w:pPr>
+        <w:pStyle w:val="a6"/>
+        <w:numPr>
+          <w:ilvl w:val="1"/>
+          <w:numId w:val="2"/>
+        </w:numPr>
+      </w:pPr>
+      <w:r>
+        <w:rPr>
+          <w:rFonts w:hint="eastAsia"/>
+        </w:rPr>
+        <w:t xml:space="preserve">프로그램 사무원 </w:t>
+      </w:r>
+      <w:r>
+        <w:t>–</w:t>
+      </w:r>
+      <w:r>
+        <w:rPr>
+          <w:rFonts w:hint="eastAsia"/>
+        </w:rPr>
+        <w:t xml:space="preserve"> 컴퓨터에 입력할 자료를 전달받아 필요에 따라 기록을 남긴다. 팀이 생산하는 모든 기술적 산출물을 하나의 프로그래밍 제품 라이브러리로 관리한다.</w:t>
+      </w:r>
+    </w:p>
+    <w:p>
+      <w:pPr>
+        <w:pStyle w:val="a6"/>
+        <w:numPr>
+          <w:ilvl w:val="1"/>
+          <w:numId w:val="2"/>
+        </w:numPr>
+      </w:pPr>
+      <w:r>
+        <w:t>도</w:t>
+      </w:r>
+      <w:r>
+        <w:rPr>
+          <w:rFonts w:hint="eastAsia"/>
+        </w:rPr>
+        <w:t xml:space="preserve">구 담당 </w:t>
+      </w:r>
+      <w:r>
+        <w:t>–</w:t>
+      </w:r>
+      <w:r>
+        <w:rPr>
+          <w:rFonts w:hint="eastAsia"/>
+        </w:rPr>
+        <w:t xml:space="preserve"> 기본 서비스가 팀에 적합한지 확인하고, 필요한 대화식 서비스 등의 도구를 구축, 유지, 업그레이드한다.</w:t>
+      </w:r>
+    </w:p>
+    <w:p>
+      <w:pPr>
+        <w:pStyle w:val="a6"/>
+        <w:numPr>
+          <w:ilvl w:val="1"/>
+          <w:numId w:val="2"/>
+        </w:numPr>
+      </w:pPr>
+      <w:r>
+        <w:rPr>
+          <w:rFonts w:hint="eastAsia"/>
+        </w:rPr>
+        <w:t xml:space="preserve">테스터 </w:t>
+      </w:r>
+      <w:r>
+        <w:t>–</w:t>
+      </w:r>
+      <w:r>
+        <w:rPr>
+          <w:rFonts w:hint="eastAsia"/>
+        </w:rPr>
+        <w:t xml:space="preserve"> 적절한 테스트 케이스를 만들고 디버깅 작업에 테스트 데이터를 제공한다.</w:t>
+      </w:r>
+    </w:p>
+    <w:p>
+      <w:pPr>
+        <w:pStyle w:val="a6"/>
+        <w:numPr>
+          <w:ilvl w:val="1"/>
+          <w:numId w:val="2"/>
+        </w:numPr>
+      </w:pPr>
+      <w:r>
+        <w:rPr>
+          <w:rFonts w:hint="eastAsia"/>
+        </w:rPr>
+        <w:t xml:space="preserve">언어 전문가 </w:t>
+      </w:r>
+      <w:r>
+        <w:t>–</w:t>
+      </w:r>
+      <w:r>
+        <w:rPr>
+          <w:rFonts w:hint="eastAsia"/>
+        </w:rPr>
+        <w:t xml:space="preserve"> 어렵고 모호하거나 까다로운 일의 처리를 위해 특정 언어를 깔끔하고 효율적으로 사용하는 방법을 찾아낸다.</w:t>
+      </w:r>
+    </w:p>
+    <w:p>
+      <w:pPr>
+        <w:ind w:left="1080"/>
+        <w:rPr>
+          <w:rFonts w:hint="eastAsia"/>
+        </w:rPr>
+      </w:pPr>
+    </w:p>
+    <w:p>
+      <w:pPr>
+        <w:pStyle w:val="a6"/>
+        <w:numPr>
+          <w:ilvl w:val="0"/>
+          <w:numId w:val="2"/>
+        </w:numPr>
+      </w:pPr>
+      <w:r>
+        <w:rPr>
+          <w:rFonts w:hint="eastAsia"/>
+        </w:rPr>
+        <w:t>이런 외과 수술 팀 형식의 분업은</w:t>
+      </w:r>
+    </w:p>
+    <w:p>
+      <w:pPr>
+        <w:pStyle w:val="a6"/>
+        <w:numPr>
+          <w:ilvl w:val="1"/>
+          <w:numId w:val="2"/>
+        </w:numPr>
+      </w:pPr>
+      <w:r>
+        <w:rPr>
+          <w:rFonts w:hint="eastAsia"/>
+        </w:rPr>
+        <w:t>외과의와 부조종사 둘 다 전체 설계, 코드를 알고 있으므로 메모리 할당이나 디스크 접근을 조율할 필요가 없고 제품의 일관성 또한 보장된다.</w:t>
+      </w:r>
+    </w:p>
+    <w:p>
+      <w:pPr>
+        <w:pStyle w:val="a6"/>
+        <w:numPr>
+          <w:ilvl w:val="1"/>
+          <w:numId w:val="2"/>
+        </w:numPr>
+      </w:pPr>
+      <w:r>
+        <w:rPr>
+          <w:rFonts w:hint="eastAsia"/>
+        </w:rPr>
+        <w:t>팀 내 멤버들이 동등한 위치에 있을 경우에 비해 이해관계로 인한 차이 없이, 외과의에 의해 결정을 일방적으로 정리할 수 있다.</w:t>
+      </w:r>
+    </w:p>
+    <w:p>
+      <w:pPr>
+        <w:pStyle w:val="a6"/>
+        <w:numPr>
+          <w:ilvl w:val="1"/>
+          <w:numId w:val="2"/>
+        </w:numPr>
+      </w:pPr>
+      <w:r>
+        <w:rPr>
+          <w:rFonts w:hint="eastAsia"/>
+        </w:rPr>
+        <w:lastRenderedPageBreak/>
+        <w:t>더 많은 사람들이 요구되는 작업에서도, 설계를 결정하는 사람의 수를 1/7로 줄였기에 더 효율적인 의사소통을 수행할 수 있다.</w:t>
+      </w:r>
+    </w:p>
+    <w:p/>
+    <w:p/>
+    <w:p>
+      <w:pPr>
+        <w:rPr>
+          <w:rFonts w:hint="eastAsia"/>
+          <w:b/>
+          <w:bCs/>
+        </w:rPr>
+      </w:pPr>
+      <w:r>
+        <w:rPr>
+          <w:rFonts w:hint="eastAsia"/>
+          <w:b/>
+          <w:bCs/>
+        </w:rPr>
+        <w:t>16</w:t>
+      </w:r>
+      <w:r>
+        <w:rPr>
+          <w:rFonts w:hint="eastAsia"/>
+          <w:b/>
+          <w:bCs/>
+        </w:rPr>
+        <w:t xml:space="preserve">장: </w:t>
+      </w:r>
+      <w:r>
+        <w:rPr>
+          <w:b/>
+          <w:bCs/>
+        </w:rPr>
+        <w:t>“</w:t>
+      </w:r>
+      <w:r>
+        <w:rPr>
+          <w:rFonts w:hint="eastAsia"/>
+          <w:b/>
+          <w:bCs/>
+        </w:rPr>
+        <w:t>No silver bullet</w:t>
+      </w:r>
+      <w:r>
+        <w:rPr>
+          <w:b/>
+          <w:bCs/>
+        </w:rPr>
+        <w:t>”</w:t>
+      </w:r>
+      <w:r>
+        <w:rPr>
+          <w:rFonts w:hint="eastAsia"/>
+          <w:b/>
+          <w:bCs/>
+        </w:rPr>
+        <w:t xml:space="preserve"> (소프트웨어 제작을 혁신적으로 발전시킬 하나의 발전은 없다)</w:t>
+      </w:r>
+    </w:p>
+    <w:p>
+      <w:pPr>
+        <w:pStyle w:val="a6"/>
+        <w:numPr>
+          <w:ilvl w:val="0"/>
+          <w:numId w:val="2"/>
+        </w:numPr>
+      </w:pPr>
+      <w:r>
+        <w:rPr>
+          <w:rFonts w:hint="eastAsia"/>
+        </w:rPr>
+        <w:t>기술이든 관리 기법이든 그 자체로 생산성, 신뢰성, 단순성을 자릿수 하나</w:t>
+      </w:r>
+      <w:r>
+        <w:t>만큼이라도</w:t>
+      </w:r>
+      <w:r>
+        <w:rPr>
+          <w:rFonts w:hint="eastAsia"/>
+        </w:rPr>
+        <w:t xml:space="preserve"> 향상시킬 발전은 10년 후를 내다보아도 나타나지 않을 것이다.</w:t>
+      </w:r>
+    </w:p>
+    <w:p>
+      <w:pPr>
+        <w:pStyle w:val="a6"/>
+        <w:numPr>
+          <w:ilvl w:val="0"/>
+          <w:numId w:val="2"/>
+        </w:numPr>
+      </w:pPr>
+      <w:r>
+        <w:rPr>
+          <w:rFonts w:hint="eastAsia"/>
+        </w:rPr>
+        <w:t>현대 소프트웨어 시스템의 축소 불가한 본질에는 복잡성, 호환성, 변경 가능성, 비가시성이 있다.</w:t>
+      </w:r>
+    </w:p>
+    <w:p>
+      <w:pPr>
+        <w:pStyle w:val="a6"/>
+        <w:numPr>
+          <w:ilvl w:val="1"/>
+          <w:numId w:val="2"/>
+        </w:numPr>
+      </w:pPr>
+      <w:r>
+        <w:rPr>
+          <w:rFonts w:hint="eastAsia"/>
+        </w:rPr>
+        <w:t>복잡성: 소프트웨어 개체들은 어느 하나라도 다른 것과 비슷하지 않은, 본질적으로 아주 복잡한 것이다. 이러한 본질적 복잡성과 비선형적 증가 양상은 팀 구성원들 간의 의사소통을 어렵게 하고, 제품 결함, 비용 초과, 일정 지연 등 다양한 고전적 문제들의 근본적 원인이다.</w:t>
+      </w:r>
+    </w:p>
+    <w:p>
+      <w:pPr>
+        <w:pStyle w:val="a6"/>
+        <w:numPr>
+          <w:ilvl w:val="1"/>
+          <w:numId w:val="2"/>
+        </w:numPr>
+      </w:pPr>
+      <w:r>
+        <w:rPr>
+          <w:rFonts w:hint="eastAsia"/>
+        </w:rPr>
+        <w:t>호환성: 물리학도 복잡한 대상을 다루지만, 물리학자들은 무언가 일관된 원칙이 발견될 것이라는 굳은 믿음을 가지고는 한다. 하지만 소프트웨어 엔지니어에게 그런 것은 없고, 단지 여러 명의 인간에 의해 설계된 결과물이 복잡할 뿐이다. 이러한 호환성을 갖추기 위해, 소프트웨어의 복잡성은 결코 단순화될 수 없다.</w:t>
+      </w:r>
+    </w:p>
+    <w:p>
+      <w:pPr>
+        <w:pStyle w:val="a6"/>
+        <w:numPr>
+          <w:ilvl w:val="1"/>
+          <w:numId w:val="2"/>
+        </w:numPr>
+      </w:pPr>
+      <w:r>
+        <w:rPr>
+          <w:rFonts w:hint="eastAsia"/>
+        </w:rPr>
+        <w:t>변경 가능성: 건물, 자동차들은 제조된 이후에 바뀌는 일이 흔하지 않지만, 소프트웨어 개체는 끝없는 변경 요구에 노출되어 있다. 소프트웨어는 순수한 사고의 부산물이며 기능 확장, 새로운 요구 등 가변성이 무한하다.</w:t>
+      </w:r>
+    </w:p>
+    <w:p>
+      <w:pPr>
+        <w:pStyle w:val="a6"/>
+        <w:numPr>
+          <w:ilvl w:val="1"/>
+          <w:numId w:val="2"/>
+        </w:numPr>
+      </w:pPr>
+      <w:r>
+        <w:rPr>
+          <w:rFonts w:hint="eastAsia"/>
+        </w:rPr>
+        <w:t>비가시성: 소프트웨어는 보이지 않고 시각화 할 수도 없다. 이 본질은 인간의 가장 강력한 직관을 무용지물로 만들어, 설계와 의사소통을 보다 어렵게 만든다.</w:t>
+      </w:r>
+    </w:p>
+    <w:p>
+      <w:pPr>
+        <w:rPr>
+          <w:rFonts w:hint="eastAsia"/>
+        </w:rPr>
+      </w:pPr>
+    </w:p>
+    <w:p>
+      <w:pPr>
+        <w:pStyle w:val="a6"/>
+        <w:numPr>
+          <w:ilvl w:val="0"/>
+          <w:numId w:val="2"/>
+        </w:numPr>
+      </w:pPr>
+      <w:r>
+        <w:rPr>
+          <w:rFonts w:hint="eastAsia"/>
+        </w:rPr>
+        <w:t>소프트웨어의 본질적 어려움 대신, 부수적 어려움을 해결한 성과들은 존재한다.</w:t>
+      </w:r>
+    </w:p>
+    <w:p>
+      <w:pPr>
+        <w:pStyle w:val="a6"/>
+        <w:numPr>
+          <w:ilvl w:val="1"/>
+          <w:numId w:val="2"/>
+        </w:numPr>
+      </w:pPr>
+      <w:r>
+        <w:rPr>
+          <w:rFonts w:hint="eastAsia"/>
+        </w:rPr>
+        <w:t xml:space="preserve">고급 언어: </w:t>
+      </w:r>
+      <w:r>
+        <w:rPr>
+          <w:rFonts w:hint="eastAsia"/>
+        </w:rPr>
+        <w:t>프로그래머가 추상적인 프로그램에서 상상하는 모든 구조물을 제공함으로써, 프로그램의 부수적 복잡성을 상당수 제거해주었다.</w:t>
+      </w:r>
+    </w:p>
+    <w:p>
+      <w:pPr>
+        <w:pStyle w:val="a6"/>
+        <w:numPr>
+          <w:ilvl w:val="1"/>
+          <w:numId w:val="2"/>
+        </w:numPr>
+      </w:pPr>
+      <w:r>
+        <w:rPr>
+          <w:rFonts w:hint="eastAsia"/>
+        </w:rPr>
+        <w:t>시분할 방식: 즉시성을 보존하며 그로 인해 복잡성에 대한 개관을 유지할 수 있도록 한다. 일괄 처리 프로그래밍은 전환 시간이 느리기에 프로그램의 컴파일 및 실행 과정에서 세부 사항을 잊어버리게 되고는 한다.</w:t>
+      </w:r>
+    </w:p>
+    <w:p>
+      <w:pPr>
+        <w:pStyle w:val="a6"/>
+        <w:numPr>
+          <w:ilvl w:val="1"/>
+          <w:numId w:val="2"/>
+        </w:numPr>
+      </w:pPr>
+      <w:r>
+        <w:rPr>
+          <w:rFonts w:hint="eastAsia"/>
+        </w:rPr>
+        <w:t>통합된 프로그래밍 환경: 통합된 라이브러리, 파일 형식 등을 통해 여러 프로그램을 함께 사용할 때 발생하는 부수적인 난점들을 해소하였다.</w:t>
+      </w:r>
+    </w:p>
+    <w:p>
+      <w:pPr>
+        <w:pStyle w:val="a6"/>
+        <w:numPr>
+          <w:ilvl w:val="0"/>
+          <w:numId w:val="2"/>
+        </w:numPr>
+      </w:pPr>
+      <w:r>
+        <w:rPr>
+          <w:rFonts w:hint="eastAsia"/>
+        </w:rPr>
+        <w:lastRenderedPageBreak/>
+        <w:t xml:space="preserve">이후에도 새로운 고급 언어들, 객체 지향 프로그래밍, 인공 지능, 프로그램 검증, 더 나은 프로그래밍 환경, 워크스테이션 등을 </w:t>
+      </w:r>
+      <w:r>
+        <w:t>“</w:t>
+      </w:r>
+      <w:r>
+        <w:rPr>
+          <w:rFonts w:hint="eastAsia"/>
+        </w:rPr>
+        <w:t>은 탄환</w:t>
+      </w:r>
+      <w:r>
+        <w:t>”</w:t>
+      </w:r>
+      <w:r>
+        <w:rPr>
+          <w:rFonts w:hint="eastAsia"/>
+        </w:rPr>
+        <w:t>의 후보로 제시하지만, 그중 어느 것에도 소프트웨어의 본질적 복잡함을 해결할 마법과 같은 효과는 기대하지 않는다.</w:t>
+      </w:r>
+    </w:p>
+    <w:p/>
+    <w:p>
+      <w:pPr>
+        <w:pStyle w:val="a6"/>
+        <w:numPr>
+          <w:ilvl w:val="0"/>
+          <w:numId w:val="2"/>
+        </w:numPr>
+        <w:rPr>
+          <w:rFonts w:hint="eastAsia"/>
+        </w:rPr>
+      </w:pPr>
+      <w:r>
+        <w:rPr>
+          <w:rFonts w:hint="eastAsia"/>
+        </w:rPr>
+        <w:t>개념적 본질을 겨냥</w:t>
+      </w:r>
+      <w:r>
+        <w:rPr>
+          <w:rFonts w:hint="eastAsia"/>
+        </w:rPr>
+        <w:t>할 수 있는 시도들</w:t>
+      </w:r>
+    </w:p>
+    <w:p>
+      <w:pPr>
+        <w:pStyle w:val="a6"/>
+        <w:numPr>
+          <w:ilvl w:val="1"/>
+          <w:numId w:val="2"/>
+        </w:numPr>
+      </w:pPr>
+      <w:r>
+        <w:rPr>
+          <w:rFonts w:hint="eastAsia"/>
+        </w:rPr>
+        <w:t>고객이 원하는 바를 반복적인 질문을 통해 보다 구체화시킨다.</w:t>
+      </w:r>
+    </w:p>
+    <w:p>
+      <w:pPr>
+        <w:pStyle w:val="a6"/>
+        <w:numPr>
+          <w:ilvl w:val="1"/>
+          <w:numId w:val="2"/>
+        </w:numPr>
+      </w:pPr>
+      <w:r>
+        <w:rPr>
+          <w:rFonts w:hint="eastAsia"/>
+        </w:rPr>
+        <w:t>소프트웨어를 작성하는 대신 구축한다. 모든 소프트웨어 시스템은 점진적인 개발에 의해 성장될 필요가 있다.</w:t>
+      </w:r>
+    </w:p>
+    <w:p>
+      <w:pPr>
+        <w:pStyle w:val="a6"/>
+        <w:numPr>
+          <w:ilvl w:val="1"/>
+          <w:numId w:val="2"/>
+        </w:numPr>
+        <w:rPr>
+          <w:rFonts w:hint="eastAsia"/>
+        </w:rPr>
+      </w:pPr>
+      <w:r>
+        <w:t>“</w:t>
+      </w:r>
+      <w:r>
+        <w:rPr>
+          <w:rFonts w:hint="eastAsia"/>
+        </w:rPr>
+        <w:t>탁월한 설계자들</w:t>
+      </w:r>
+      <w:r>
+        <w:t>”</w:t>
+      </w:r>
+      <w:r>
+        <w:rPr>
+          <w:rFonts w:hint="eastAsia"/>
+        </w:rPr>
+        <w:t xml:space="preserve">을 사용하고, 육성한다. 소프트웨어를 만든다는 </w:t>
+      </w:r>
+      <w:r>
+        <w:t>‘</w:t>
+      </w:r>
+      <w:r>
+        <w:rPr>
+          <w:rFonts w:hint="eastAsia"/>
+        </w:rPr>
+        <w:t>창조적인</w:t>
+      </w:r>
+      <w:r>
+        <w:t>’</w:t>
+      </w:r>
+      <w:r>
+        <w:rPr>
+          <w:rFonts w:hint="eastAsia"/>
+        </w:rPr>
+        <w:t xml:space="preserve"> 과정에서 설계자는 아주 중요하다.</w:t>
       </w:r>
     </w:p>
     <w:sectPr>
@@ -676,12 +1397,62 @@
 </w:document>
 </file>
 
+<file path=word/endnotes.xml><?xml version="1.0" encoding="utf-8"?>
+<w:endnotes xmlns:wpc="http://schemas.microsoft.com/office/word/2010/wordprocessingCanvas" xmlns:cx="http://schemas.microsoft.com/office/drawing/2014/chartex" xmlns:cx1="http://schemas.microsoft.com/office/drawing/2015/9/8/chartex" xmlns:cx2="http://schemas.microsoft.com/office/drawing/2015/10/21/chartex" xmlns:cx3="http://schemas.microsoft.com/office/drawing/2016/5/9/chartex" xmlns:cx4="http://schemas.microsoft.com/office/drawing/2016/5/10/chartex" xmlns:cx5="http://schemas.microsoft.com/office/drawing/2016/5/11/chartex" xmlns:cx6="http://schemas.microsoft.com/office/drawing/2016/5/12/chartex" xmlns:cx7="http://schemas.microsoft.com/office/drawing/2016/5/13/chartex" xmlns:cx8="http://schemas.microsoft.com/office/drawing/2016/5/14/chartex" xmlns:mc="http://schemas.openxmlformats.org/markup-compatibility/2006" xmlns:aink="http://schemas.microsoft.com/office/drawing/2016/ink" xmlns:am3d="http://schemas.microsoft.com/office/drawing/2017/model3d" xmlns:o="urn:schemas-microsoft-com:office:office" xmlns:oel="http://schemas.microsoft.com/office/2019/extlst" xmlns:r="http://schemas.openxmlformats.org/officeDocument/2006/relationships" xmlns:m="http://schemas.openxmlformats.org/officeDocument/2006/math" xmlns:v="urn:schemas-microsoft-com:vml" xmlns:wp14="http://schemas.microsoft.com/office/word/2010/wordprocessingDrawing" xmlns:wp="http://schemas.openxmlformats.org/drawingml/2006/wordprocessingDrawing" xmlns:w10="urn:schemas-microsoft-com:office:word" xmlns:w="http://schemas.openxmlformats.org/wordprocessingml/2006/main" xmlns:w14="http://schemas.microsoft.com/office/word/2010/wordml" xmlns:w15="http://schemas.microsoft.com/office/word/2012/wordml" xmlns:w16cex="http://schemas.microsoft.com/office/word/2018/wordml/cex" xmlns:w16cid="http://schemas.microsoft.com/office/word/2016/wordml/cid" xmlns:w16="http://schemas.microsoft.com/office/word/2018/wordml" xmlns:w16du="http://schemas.microsoft.com/office/word/2023/wordml/word16du" xmlns:w16sdtdh="http://schemas.microsoft.com/office/word/2020/wordml/sdtdatahash" xmlns:w16se="http://schemas.microsoft.com/office/word/2015/wordml/symex" xmlns:wpg="http://schemas.microsoft.com/office/word/2010/wordprocessingGroup" xmlns:wpi="http://schemas.microsoft.com/office/word/2010/wordprocessingInk" xmlns:wne="http://schemas.microsoft.com/office/word/2006/wordml" xmlns:wps="http://schemas.microsoft.com/office/word/2010/wordprocessingShape" mc:Ignorable="w14 w15 w16se w16cid w16 w16cex w16sdtdh w16du wp14">
+  <w:endnote w:type="separator" w:id="-1">
+    <w:p>
+      <w:pPr>
+        <w:spacing w:after="0"/>
+      </w:pPr>
+      <w:r>
+        <w:separator/>
+      </w:r>
+    </w:p>
+  </w:endnote>
+  <w:endnote w:type="continuationSeparator" w:id="0">
+    <w:p>
+      <w:pPr>
+        <w:spacing w:after="0"/>
+      </w:pPr>
+      <w:r>
+        <w:continuationSeparator/>
+      </w:r>
+    </w:p>
+  </w:endnote>
+</w:endnotes>
+</file>
+
+<file path=word/footnotes.xml><?xml version="1.0" encoding="utf-8"?>
+<w:footnotes xmlns:wpc="http://schemas.microsoft.com/office/word/2010/wordprocessingCanvas" xmlns:cx="http://schemas.microsoft.com/office/drawing/2014/chartex" xmlns:cx1="http://schemas.microsoft.com/office/drawing/2015/9/8/chartex" xmlns:cx2="http://schemas.microsoft.com/office/drawing/2015/10/21/chartex" xmlns:cx3="http://schemas.microsoft.com/office/drawing/2016/5/9/chartex" xmlns:cx4="http://schemas.microsoft.com/office/drawing/2016/5/10/chartex" xmlns:cx5="http://schemas.microsoft.com/office/drawing/2016/5/11/chartex" xmlns:cx6="http://schemas.microsoft.com/office/drawing/2016/5/12/chartex" xmlns:cx7="http://schemas.microsoft.com/office/drawing/2016/5/13/chartex" xmlns:cx8="http://schemas.microsoft.com/office/drawing/2016/5/14/chartex" xmlns:mc="http://schemas.openxmlformats.org/markup-compatibility/2006" xmlns:aink="http://schemas.microsoft.com/office/drawing/2016/ink" xmlns:am3d="http://schemas.microsoft.com/office/drawing/2017/model3d" xmlns:o="urn:schemas-microsoft-com:office:office" xmlns:oel="http://schemas.microsoft.com/office/2019/extlst" xmlns:r="http://schemas.openxmlformats.org/officeDocument/2006/relationships" xmlns:m="http://schemas.openxmlformats.org/officeDocument/2006/math" xmlns:v="urn:schemas-microsoft-com:vml" xmlns:wp14="http://schemas.microsoft.com/office/word/2010/wordprocessingDrawing" xmlns:wp="http://schemas.openxmlformats.org/drawingml/2006/wordprocessingDrawing" xmlns:w10="urn:schemas-microsoft-com:office:word" xmlns:w="http://schemas.openxmlformats.org/wordprocessingml/2006/main" xmlns:w14="http://schemas.microsoft.com/office/word/2010/wordml" xmlns:w15="http://schemas.microsoft.com/office/word/2012/wordml" xmlns:w16cex="http://schemas.microsoft.com/office/word/2018/wordml/cex" xmlns:w16cid="http://schemas.microsoft.com/office/word/2016/wordml/cid" xmlns:w16="http://schemas.microsoft.com/office/word/2018/wordml" xmlns:w16du="http://schemas.microsoft.com/office/word/2023/wordml/word16du" xmlns:w16sdtdh="http://schemas.microsoft.com/office/word/2020/wordml/sdtdatahash" xmlns:w16se="http://schemas.microsoft.com/office/word/2015/wordml/symex" xmlns:wpg="http://schemas.microsoft.com/office/word/2010/wordprocessingGroup" xmlns:wpi="http://schemas.microsoft.com/office/word/2010/wordprocessingInk" xmlns:wne="http://schemas.microsoft.com/office/word/2006/wordml" xmlns:wps="http://schemas.microsoft.com/office/word/2010/wordprocessingShape" mc:Ignorable="w14 w15 w16se w16cid w16 w16cex w16sdtdh w16du wp14">
+  <w:footnote w:type="separator" w:id="-1">
+    <w:p>
+      <w:pPr>
+        <w:spacing w:after="0"/>
+      </w:pPr>
+      <w:r>
+        <w:separator/>
+      </w:r>
+    </w:p>
+  </w:footnote>
+  <w:footnote w:type="continuationSeparator" w:id="0">
+    <w:p>
+      <w:pPr>
+        <w:spacing w:after="0"/>
+      </w:pPr>
+      <w:r>
+        <w:continuationSeparator/>
+      </w:r>
+    </w:p>
+  </w:footnote>
+</w:footnotes>
+</file>
+
 <file path=word/numbering.xml><?xml version="1.0" encoding="utf-8"?>
 <w:numbering xmlns:wpc="http://schemas.microsoft.com/office/word/2010/wordprocessingCanvas" xmlns:cx="http://schemas.microsoft.com/office/drawing/2014/chartex" xmlns:cx1="http://schemas.microsoft.com/office/drawing/2015/9/8/chartex" xmlns:cx2="http://schemas.microsoft.com/office/drawing/2015/10/21/chartex" xmlns:cx3="http://schemas.microsoft.com/office/drawing/2016/5/9/chartex" xmlns:cx4="http://schemas.microsoft.com/office/drawing/2016/5/10/chartex" xmlns:cx5="http://schemas.microsoft.com/office/drawing/2016/5/11/chartex" xmlns:cx6="http://schemas.microsoft.com/office/drawing/2016/5/12/chartex" xmlns:cx7="http://schemas.microsoft.com/office/drawing/2016/5/13/chartex" xmlns:cx8="http://schemas.microsoft.com/office/drawing/2016/5/14/chartex" xmlns:mc="http://schemas.openxmlformats.org/markup-compatibility/2006" xmlns:aink="http://schemas.microsoft.com/office/drawing/2016/ink" xmlns:am3d="http://schemas.microsoft.com/office/drawing/2017/model3d" xmlns:o="urn:schemas-microsoft-com:office:office" xmlns:oel="http://schemas.microsoft.com/office/2019/extlst" xmlns:r="http://schemas.openxmlformats.org/officeDocument/2006/relationships" xmlns:m="http://schemas.openxmlformats.org/officeDocument/2006/math" xmlns:v="urn:schemas-microsoft-com:vml" xmlns:wp14="http://schemas.microsoft.com/office/word/2010/wordprocessingDrawing" xmlns:wp="http://schemas.openxmlformats.org/drawingml/2006/wordprocessingDrawing" xmlns:w10="urn:schemas-microsoft-com:office:word" xmlns:w="http://schemas.openxmlformats.org/wordprocessingml/2006/main" xmlns:w14="http://schemas.microsoft.com/office/word/2010/wordml" xmlns:w15="http://schemas.microsoft.com/office/word/2012/wordml" xmlns:w16cex="http://schemas.microsoft.com/office/word/2018/wordml/cex" xmlns:w16cid="http://schemas.microsoft.com/office/word/2016/wordml/cid" xmlns:w16="http://schemas.microsoft.com/office/word/2018/wordml" xmlns:w16du="http://schemas.microsoft.com/office/word/2023/wordml/word16du" xmlns:w16sdtdh="http://schemas.microsoft.com/office/word/2020/wordml/sdtdatahash" xmlns:w16se="http://schemas.microsoft.com/office/word/2015/wordml/symex" xmlns:wpg="http://schemas.microsoft.com/office/word/2010/wordprocessingGroup" xmlns:wpi="http://schemas.microsoft.com/office/word/2010/wordprocessingInk" xmlns:wne="http://schemas.microsoft.com/office/word/2006/wordml" xmlns:wps="http://schemas.microsoft.com/office/word/2010/wordprocessingShape" mc:Ignorable="w14 w15 w16se w16cid w16 w16cex w16sdtdh w16du wp14">
   <w:abstractNum w:abstractNumId="0" w15:restartNumberingAfterBreak="0">
     <w:nsid w:val="7A375CFB"/>
     <w:multiLevelType w:val="multilevel"/>
-    <w:tmpl w:val="9954B754"/>
+    <w:tmpl w:val="8830160E"/>
     <w:lvl w:ilvl="0">
       <w:start w:val="1"/>
       <w:numFmt w:val="bullet"/>
@@ -730,20 +1501,15 @@
         <w:sz w:val="20"/>
       </w:rPr>
     </w:lvl>
-    <w:lvl w:ilvl="3" w:tentative="1">
-      <w:start w:val="1"/>
+    <w:lvl w:ilvl="3">
       <w:numFmt w:val="bullet"/>
-      <w:lvlText w:val=""/>
+      <w:lvlText w:val=""/>
       <w:lvlJc w:val="left"/>
       <w:pPr>
-        <w:tabs>
-          <w:tab w:val="num" w:pos="2880"/>
-        </w:tabs>
         <w:ind w:left="2880" w:hanging="360"/>
       </w:pPr>
       <w:rPr>
-        <w:rFonts w:ascii="Wingdings" w:hAnsi="Wingdings" w:hint="default"/>
-        <w:sz w:val="20"/>
+        <w:rFonts w:ascii="Wingdings" w:eastAsiaTheme="minorEastAsia" w:hAnsi="Wingdings" w:cstheme="minorBidi" w:hint="default"/>
       </w:rPr>
     </w:lvl>
     <w:lvl w:ilvl="4" w:tentative="1">
@@ -1901,6 +2667,50 @@
       <w:spacing w:val="5"/>
     </w:rPr>
   </w:style>
+  <w:style w:type="paragraph" w:styleId="aa">
+    <w:name w:val="header"/>
+    <w:basedOn w:val="a"/>
+    <w:link w:val="Char3"/>
+    <w:uiPriority w:val="99"/>
+    <w:unhideWhenUsed/>
+    <w:rsid w:val="007B6D80"/>
+    <w:pPr>
+      <w:tabs>
+        <w:tab w:val="center" w:pos="4513"/>
+        <w:tab w:val="right" w:pos="9026"/>
+      </w:tabs>
+      <w:snapToGrid w:val="0"/>
+    </w:pPr>
+  </w:style>
+  <w:style w:type="character" w:customStyle="1" w:styleId="Char3">
+    <w:name w:val="머리글 Char"/>
+    <w:basedOn w:val="a0"/>
+    <w:link w:val="aa"/>
+    <w:uiPriority w:val="99"/>
+    <w:rsid w:val="007B6D80"/>
+  </w:style>
+  <w:style w:type="paragraph" w:styleId="ab">
+    <w:name w:val="footer"/>
+    <w:basedOn w:val="a"/>
+    <w:link w:val="Char4"/>
+    <w:uiPriority w:val="99"/>
+    <w:unhideWhenUsed/>
+    <w:rsid w:val="007B6D80"/>
+    <w:pPr>
+      <w:tabs>
+        <w:tab w:val="center" w:pos="4513"/>
+        <w:tab w:val="right" w:pos="9026"/>
+      </w:tabs>
+      <w:snapToGrid w:val="0"/>
+    </w:pPr>
+  </w:style>
+  <w:style w:type="character" w:customStyle="1" w:styleId="Char4">
+    <w:name w:val="바닥글 Char"/>
+    <w:basedOn w:val="a0"/>
+    <w:link w:val="ab"/>
+    <w:uiPriority w:val="99"/>
+    <w:rsid w:val="007B6D80"/>
+  </w:style>
 </w:styles>
 </file>
 

</xml_diff>